<commit_message>
release/9.36 - Commerce Sample Update
</commit_message>
<xml_diff>
--- a/src/CommerceOnboarding/Module Extensions/Language Picker/LanguagePicker_Documentation.docx
+++ b/src/CommerceOnboarding/Module Extensions/Language Picker/LanguagePicker_Documentation.docx
@@ -1,6 +1,6 @@
 
 <file path=word/document.xml><?xml version="1.0" encoding="utf-8"?>
-<w:document xmlns:wpc="http://schemas.microsoft.com/office/word/2010/wordprocessingCanvas" xmlns:cx="http://schemas.microsoft.com/office/drawing/2014/chartex" xmlns:cx1="http://schemas.microsoft.com/office/drawing/2015/9/8/chartex" xmlns:cx2="http://schemas.microsoft.com/office/drawing/2015/10/21/chartex" xmlns:cx3="http://schemas.microsoft.com/office/drawing/2016/5/9/chartex" xmlns:cx4="http://schemas.microsoft.com/office/drawing/2016/5/10/chartex" xmlns:cx5="http://schemas.microsoft.com/office/drawing/2016/5/11/chartex" xmlns:cx6="http://schemas.microsoft.com/office/drawing/2016/5/12/chartex" xmlns:cx7="http://schemas.microsoft.com/office/drawing/2016/5/13/chartex" xmlns:cx8="http://schemas.microsoft.com/office/drawing/2016/5/14/chartex" xmlns:mc="http://schemas.openxmlformats.org/markup-compatibility/2006" xmlns:aink="http://schemas.microsoft.com/office/drawing/2016/ink" xmlns:am3d="http://schemas.microsoft.com/office/drawing/2017/model3d" xmlns:o="urn:schemas-microsoft-com:office:office" xmlns:r="http://schemas.openxmlformats.org/officeDocument/2006/relationships" xmlns:m="http://schemas.openxmlformats.org/officeDocument/2006/math" xmlns:v="urn:schemas-microsoft-com:vml" xmlns:wp14="http://schemas.microsoft.com/office/word/2010/wordprocessingDrawing" xmlns:wp="http://schemas.openxmlformats.org/drawingml/2006/wordprocessingDrawing" xmlns:w10="urn:schemas-microsoft-com:office:word" xmlns:w="http://schemas.openxmlformats.org/wordprocessingml/2006/main" xmlns:w14="http://schemas.microsoft.com/office/word/2010/wordml" xmlns:w15="http://schemas.microsoft.com/office/word/2012/wordml" xmlns:w16cex="http://schemas.microsoft.com/office/word/2018/wordml/cex" xmlns:w16cid="http://schemas.microsoft.com/office/word/2016/wordml/cid" xmlns:w16="http://schemas.microsoft.com/office/word/2018/wordml" xmlns:w16se="http://schemas.microsoft.com/office/word/2015/wordml/symex" xmlns:wpg="http://schemas.microsoft.com/office/word/2010/wordprocessingGroup" xmlns:wpi="http://schemas.microsoft.com/office/word/2010/wordprocessingInk" xmlns:wne="http://schemas.microsoft.com/office/word/2006/wordml" xmlns:wps="http://schemas.microsoft.com/office/word/2010/wordprocessingShape" mc:Ignorable="w14 w15 w16se w16cid w16 w16cex wp14">
+<w:document xmlns:wpc="http://schemas.microsoft.com/office/word/2010/wordprocessingCanvas" xmlns:cx="http://schemas.microsoft.com/office/drawing/2014/chartex" xmlns:cx1="http://schemas.microsoft.com/office/drawing/2015/9/8/chartex" xmlns:cx2="http://schemas.microsoft.com/office/drawing/2015/10/21/chartex" xmlns:cx3="http://schemas.microsoft.com/office/drawing/2016/5/9/chartex" xmlns:cx4="http://schemas.microsoft.com/office/drawing/2016/5/10/chartex" xmlns:cx5="http://schemas.microsoft.com/office/drawing/2016/5/11/chartex" xmlns:cx6="http://schemas.microsoft.com/office/drawing/2016/5/12/chartex" xmlns:cx7="http://schemas.microsoft.com/office/drawing/2016/5/13/chartex" xmlns:cx8="http://schemas.microsoft.com/office/drawing/2016/5/14/chartex" xmlns:mc="http://schemas.openxmlformats.org/markup-compatibility/2006" xmlns:aink="http://schemas.microsoft.com/office/drawing/2016/ink" xmlns:am3d="http://schemas.microsoft.com/office/drawing/2017/model3d" xmlns:o="urn:schemas-microsoft-com:office:office" xmlns:r="http://schemas.openxmlformats.org/officeDocument/2006/relationships" xmlns:m="http://schemas.openxmlformats.org/officeDocument/2006/math" xmlns:v="urn:schemas-microsoft-com:vml" xmlns:wp14="http://schemas.microsoft.com/office/word/2010/wordprocessingDrawing" xmlns:wp="http://schemas.openxmlformats.org/drawingml/2006/wordprocessingDrawing" xmlns:w10="urn:schemas-microsoft-com:office:word" xmlns:w="http://schemas.openxmlformats.org/wordprocessingml/2006/main" xmlns:w14="http://schemas.microsoft.com/office/word/2010/wordml" xmlns:w15="http://schemas.microsoft.com/office/word/2012/wordml" xmlns:w16cex="http://schemas.microsoft.com/office/word/2018/wordml/cex" xmlns:w16cid="http://schemas.microsoft.com/office/word/2016/wordml/cid" xmlns:w16="http://schemas.microsoft.com/office/word/2018/wordml" xmlns:w16sdtdh="http://schemas.microsoft.com/office/word/2020/wordml/sdtdatahash" xmlns:w16se="http://schemas.microsoft.com/office/word/2015/wordml/symex" xmlns:wpg="http://schemas.microsoft.com/office/word/2010/wordprocessingGroup" xmlns:wpi="http://schemas.microsoft.com/office/word/2010/wordprocessingInk" xmlns:wne="http://schemas.microsoft.com/office/word/2006/wordml" xmlns:wps="http://schemas.microsoft.com/office/word/2010/wordprocessingShape" mc:Ignorable="w14 w15 w16se w16cid w16 w16cex w16sdtdh wp14">
   <w:body>
     <w:p>
       <w:pPr>
@@ -219,15 +219,7 @@
         <w:t>language-picker</w:t>
       </w:r>
       <w:r>
-        <w:t xml:space="preserve"> module under “/</w:t>
-      </w:r>
-      <w:proofErr w:type="spellStart"/>
-      <w:r>
-        <w:t>src</w:t>
-      </w:r>
-      <w:proofErr w:type="spellEnd"/>
-      <w:r>
-        <w:t xml:space="preserve">/module” </w:t>
+        <w:t xml:space="preserve"> module under “/src/module” </w:t>
       </w:r>
       <w:r>
         <w:t>as below:</w:t>
@@ -341,35 +333,7 @@
           <w:bCs/>
           <w:u w:val="single"/>
         </w:rPr>
-        <w:t xml:space="preserve"> (language-</w:t>
-      </w:r>
-      <w:proofErr w:type="spellStart"/>
-      <w:proofErr w:type="gramStart"/>
-      <w:r>
-        <w:rPr>
-          <w:b/>
-          <w:bCs/>
-          <w:u w:val="single"/>
-        </w:rPr>
-        <w:t>picker.definition</w:t>
-      </w:r>
-      <w:proofErr w:type="gramEnd"/>
-      <w:r>
-        <w:rPr>
-          <w:b/>
-          <w:bCs/>
-          <w:u w:val="single"/>
-        </w:rPr>
-        <w:t>.json</w:t>
-      </w:r>
-      <w:proofErr w:type="spellEnd"/>
-      <w:r>
-        <w:rPr>
-          <w:b/>
-          <w:bCs/>
-          <w:u w:val="single"/>
-        </w:rPr>
-        <w:t>)</w:t>
+        <w:t xml:space="preserve"> (language-picker.definition.json)</w:t>
       </w:r>
     </w:p>
     <w:tbl>
@@ -650,37 +614,19 @@
               <w:t xml:space="preserve"> </w:t>
             </w:r>
             <w:r>
-              <w:t>(</w:t>
-            </w:r>
-            <w:proofErr w:type="spellStart"/>
-            <w:r>
-              <w:t>en</w:t>
-            </w:r>
-            <w:proofErr w:type="spellEnd"/>
-            <w:r>
-              <w:t>,</w:t>
+              <w:t>(en,</w:t>
             </w:r>
             <w:r>
               <w:t xml:space="preserve"> </w:t>
             </w:r>
-            <w:proofErr w:type="spellStart"/>
-            <w:r>
-              <w:t>en</w:t>
-            </w:r>
-            <w:proofErr w:type="spellEnd"/>
-            <w:r>
-              <w:t>-us,</w:t>
+            <w:r>
+              <w:t>en-us,</w:t>
             </w:r>
             <w:r>
               <w:t xml:space="preserve"> </w:t>
             </w:r>
-            <w:proofErr w:type="spellStart"/>
-            <w:r>
-              <w:t>fr</w:t>
-            </w:r>
-            <w:proofErr w:type="spellEnd"/>
-            <w:r>
-              <w:t>)</w:t>
+            <w:r>
+              <w:t>fr)</w:t>
             </w:r>
           </w:p>
         </w:tc>
@@ -712,11 +658,9 @@
                 <w:numId w:val="7"/>
               </w:numPr>
             </w:pPr>
-            <w:proofErr w:type="spellStart"/>
             <w:r>
               <w:t>imageUrl</w:t>
             </w:r>
-            <w:proofErr w:type="spellEnd"/>
           </w:p>
         </w:tc>
         <w:tc>
@@ -739,21 +683,14 @@
           </w:tcPr>
           <w:p>
             <w:r>
-              <w:t xml:space="preserve">Image for the locale (like a country flag), can be shown next to the language name. This image source </w:t>
-            </w:r>
-            <w:proofErr w:type="spellStart"/>
-            <w:r>
-              <w:t>url</w:t>
-            </w:r>
-            <w:proofErr w:type="spellEnd"/>
-            <w:r>
-              <w:t xml:space="preserve"> can be set up from </w:t>
-            </w:r>
-            <w:proofErr w:type="spellStart"/>
-            <w:r>
-              <w:t>cms</w:t>
-            </w:r>
-            <w:proofErr w:type="spellEnd"/>
+              <w:t xml:space="preserve">Image for the locale (like a </w:t>
+            </w:r>
+            <w:r>
+              <w:t>C</w:t>
+            </w:r>
+            <w:r>
+              <w:t>ountry flag), can be shown next to the language name. This image source url can be set up from cms</w:t>
+            </w:r>
           </w:p>
         </w:tc>
         <w:tc>
@@ -784,11 +721,9 @@
                 <w:numId w:val="7"/>
               </w:numPr>
             </w:pPr>
-            <w:proofErr w:type="spellStart"/>
             <w:r>
               <w:t>linkUrl</w:t>
             </w:r>
-            <w:proofErr w:type="spellEnd"/>
           </w:p>
         </w:tc>
         <w:tc>
@@ -811,15 +746,7 @@
           </w:tcPr>
           <w:p>
             <w:r>
-              <w:t xml:space="preserve">This field can be mandatory if we need to redirect to a specific </w:t>
-            </w:r>
-            <w:proofErr w:type="spellStart"/>
-            <w:r>
-              <w:t>url</w:t>
-            </w:r>
-            <w:proofErr w:type="spellEnd"/>
-            <w:r>
-              <w:t xml:space="preserve"> for a locale all the time.</w:t>
+              <w:t>This field can be mandatory if we need to redirect to a specific url for a locale all the time.</w:t>
             </w:r>
             <w:r>
               <w:t xml:space="preserve"> To do that, we need to add required attribute to this property in the definition file as</w:t>
@@ -857,12 +784,10 @@
               <w:pStyle w:val="ListParagraph"/>
               <w:ind w:left="0"/>
             </w:pPr>
-            <w:proofErr w:type="spellStart"/>
             <w:r>
               <w:lastRenderedPageBreak/>
               <w:t>linkRedirectFlag</w:t>
             </w:r>
-            <w:proofErr w:type="spellEnd"/>
           </w:p>
         </w:tc>
         <w:tc>
@@ -904,15 +829,7 @@
               <w:t>w</w:t>
             </w:r>
             <w:r>
-              <w:t>e will redirect to link </w:t>
-            </w:r>
-            <w:proofErr w:type="spellStart"/>
-            <w:r>
-              <w:t>url</w:t>
-            </w:r>
-            <w:proofErr w:type="spellEnd"/>
-            <w:r>
-              <w:t> for that language.</w:t>
+              <w:t>e will redirect to link url for that language.</w:t>
             </w:r>
           </w:p>
         </w:tc>
@@ -941,11 +858,9 @@
               <w:pStyle w:val="ListParagraph"/>
               <w:ind w:left="0"/>
             </w:pPr>
-            <w:proofErr w:type="spellStart"/>
             <w:r>
               <w:t>linkBaseUrl</w:t>
             </w:r>
-            <w:proofErr w:type="spellEnd"/>
           </w:p>
         </w:tc>
         <w:tc>
@@ -980,13 +895,8 @@
               <w:t>as</w:t>
             </w:r>
             <w:r>
-              <w:t xml:space="preserve"> mandatory if customer wants to append locale to a specific base </w:t>
-            </w:r>
-            <w:proofErr w:type="spellStart"/>
-            <w:r>
-              <w:t>url</w:t>
-            </w:r>
-            <w:proofErr w:type="spellEnd"/>
+              <w:t xml:space="preserve"> mandatory if customer wants to append locale to a specific base url</w:t>
+            </w:r>
             <w:r>
               <w:t xml:space="preserve">. To do that, we need to add required attribute to this property in the definition file as </w:t>
             </w:r>
@@ -1131,11 +1041,9 @@
               <w:pStyle w:val="ListParagraph"/>
               <w:ind w:left="0"/>
             </w:pPr>
-            <w:proofErr w:type="spellStart"/>
             <w:r>
               <w:t>selectLocaleText</w:t>
             </w:r>
-            <w:proofErr w:type="spellEnd"/>
           </w:p>
         </w:tc>
         <w:tc>
@@ -1197,25 +1105,7 @@
           <w:bCs/>
           <w:u w:val="single"/>
         </w:rPr>
-        <w:t>Business-logic: (language-</w:t>
-      </w:r>
-      <w:proofErr w:type="spellStart"/>
-      <w:r>
-        <w:rPr>
-          <w:b/>
-          <w:bCs/>
-          <w:u w:val="single"/>
-        </w:rPr>
-        <w:t>picker.tsx</w:t>
-      </w:r>
-      <w:proofErr w:type="spellEnd"/>
-      <w:r>
-        <w:rPr>
-          <w:b/>
-          <w:bCs/>
-          <w:u w:val="single"/>
-        </w:rPr>
-        <w:t>)</w:t>
+        <w:t>Business-logic: (language-picker.tsx)</w:t>
       </w:r>
     </w:p>
     <w:p>
@@ -1238,15 +1128,7 @@
         <w:t>language, he</w:t>
       </w:r>
       <w:r>
-        <w:t xml:space="preserve"> will be redirected to a specific landing page for that locale if the link </w:t>
-      </w:r>
-      <w:proofErr w:type="spellStart"/>
-      <w:r>
-        <w:t>redirectFlag</w:t>
-      </w:r>
-      <w:proofErr w:type="spellEnd"/>
-      <w:r>
-        <w:t xml:space="preserve"> is </w:t>
+        <w:t xml:space="preserve"> will be redirected to a specific landing page for that locale if the link redirectFlag is </w:t>
       </w:r>
       <w:r>
         <w:t>true. If</w:t>
@@ -1258,23 +1140,7 @@
         <w:t>false,</w:t>
       </w:r>
       <w:r>
-        <w:t xml:space="preserve"> locale for the chosen language will be appended to the base </w:t>
-      </w:r>
-      <w:proofErr w:type="spellStart"/>
-      <w:r>
-        <w:t>url</w:t>
-      </w:r>
-      <w:proofErr w:type="spellEnd"/>
-      <w:r>
-        <w:t xml:space="preserve"> set in config and the query parameters in the current </w:t>
-      </w:r>
-      <w:proofErr w:type="spellStart"/>
-      <w:r>
-        <w:t>url</w:t>
-      </w:r>
-      <w:proofErr w:type="spellEnd"/>
-      <w:r>
-        <w:t xml:space="preserve"> (from request </w:t>
+        <w:t xml:space="preserve"> locale for the chosen language will be appended to the base url set in config and the query parameters in the current url (from request </w:t>
       </w:r>
       <w:r>
         <w:t>context) will</w:t>
@@ -1318,25 +1184,7 @@
           <w:bCs/>
           <w:u w:val="single"/>
         </w:rPr>
-        <w:t>View: (language-</w:t>
-      </w:r>
-      <w:proofErr w:type="spellStart"/>
-      <w:r>
-        <w:rPr>
-          <w:b/>
-          <w:bCs/>
-          <w:u w:val="single"/>
-        </w:rPr>
-        <w:t>picker.view.tsx</w:t>
-      </w:r>
-      <w:proofErr w:type="spellEnd"/>
-      <w:r>
-        <w:rPr>
-          <w:b/>
-          <w:bCs/>
-          <w:u w:val="single"/>
-        </w:rPr>
-        <w:t>)</w:t>
+        <w:t>View: (language-picker.view.tsx)</w:t>
       </w:r>
     </w:p>
     <w:p>
@@ -1396,15 +1244,7 @@
         <w:t>redirect</w:t>
       </w:r>
       <w:r>
-        <w:t xml:space="preserve"> to a page defined by the business logic above. If the current page </w:t>
-      </w:r>
-      <w:proofErr w:type="spellStart"/>
-      <w:r>
-        <w:t>url</w:t>
-      </w:r>
-      <w:proofErr w:type="spellEnd"/>
-      <w:r>
-        <w:t xml:space="preserve"> has a locale code appended, then that language will be shown as the active selection when user comes directly to that page next time /stays on that page.</w:t>
+        <w:t xml:space="preserve"> to a page defined by the business logic above. If the current page url has a locale code appended, then that language will be shown as the active selection when user comes directly to that page next time /stays on that page.</w:t>
       </w:r>
     </w:p>
     <w:p>
@@ -1437,35 +1277,14 @@
         <w:t xml:space="preserve"> </w:t>
       </w:r>
       <w:r>
-        <w:t>If there are only two locales, we have a toggle implementation for the view which is present in language-picker-</w:t>
-      </w:r>
-      <w:proofErr w:type="spellStart"/>
-      <w:r>
-        <w:t>toogleview.tsx</w:t>
-      </w:r>
-      <w:proofErr w:type="spellEnd"/>
-      <w:r>
-        <w:t>.</w:t>
+        <w:t>If there are only two locales, we have a toggle implementation for the view which is present in language-picker-toogleview.tsx.</w:t>
       </w:r>
       <w:r>
         <w:t xml:space="preserve"> </w:t>
       </w:r>
       <w:r>
-        <w:t>The code from this file can be copied to the view file(language-</w:t>
-      </w:r>
-      <w:proofErr w:type="spellStart"/>
-      <w:r>
-        <w:t>picker.view.tsx</w:t>
-      </w:r>
-      <w:proofErr w:type="spellEnd"/>
-      <w:r>
-        <w:t>) or this file can be renamed to language-</w:t>
-      </w:r>
-      <w:proofErr w:type="spellStart"/>
-      <w:r>
-        <w:t>picker.view.tsx</w:t>
-      </w:r>
-      <w:proofErr w:type="spellEnd"/>
+        <w:t>The code from this file can be copied to the view file(language-picker.view.tsx) or this file can be renamed to language-picker.view.tsx</w:t>
+      </w:r>
       <w:r>
         <w:t xml:space="preserve"> to make it work.</w:t>
       </w:r>
@@ -1498,17 +1317,8 @@
           <w:i/>
           <w:iCs/>
         </w:rPr>
-        <w:t>language-picker-</w:t>
-      </w:r>
-      <w:proofErr w:type="spellStart"/>
-      <w:r>
-        <w:rPr>
-          <w:i/>
-          <w:iCs/>
-        </w:rPr>
-        <w:t>toggleview.tsx</w:t>
-      </w:r>
-      <w:proofErr w:type="spellEnd"/>
+        <w:t>language-picker-toggleview.tsx</w:t>
+      </w:r>
       <w:r>
         <w:t>” need to update for specific locales supported for a particular site.</w:t>
       </w:r>
@@ -1736,59 +1546,26 @@
           <w:rFonts w:ascii="Calibri" w:hAnsi="Calibri" w:cs="Calibri"/>
         </w:rPr>
       </w:pPr>
-      <w:proofErr w:type="spellStart"/>
-      <w:r>
-        <w:rPr>
-          <w:rFonts w:ascii="Calibri" w:hAnsi="Calibri" w:cs="Calibri"/>
-          <w:b/>
-          <w:bCs/>
-        </w:rPr>
-        <w:t>Header.definition.ext.json</w:t>
-      </w:r>
-      <w:proofErr w:type="spellEnd"/>
-      <w:r>
-        <w:rPr>
-          <w:rFonts w:ascii="Calibri" w:hAnsi="Calibri" w:cs="Calibri"/>
-          <w:b/>
-          <w:bCs/>
-        </w:rPr>
-        <w:t>:</w:t>
-      </w:r>
-      <w:r>
-        <w:rPr>
-          <w:rFonts w:ascii="Calibri" w:hAnsi="Calibri" w:cs="Calibri"/>
-        </w:rPr>
-        <w:t xml:space="preserve"> Check for this file under </w:t>
-      </w:r>
-      <w:proofErr w:type="spellStart"/>
-      <w:r>
-        <w:rPr>
-          <w:rFonts w:ascii="Calibri" w:hAnsi="Calibri" w:cs="Calibri"/>
-        </w:rPr>
-        <w:t>src</w:t>
-      </w:r>
-      <w:proofErr w:type="spellEnd"/>
-      <w:r>
-        <w:rPr>
-          <w:rFonts w:ascii="Calibri" w:hAnsi="Calibri" w:cs="Calibri"/>
-        </w:rPr>
-        <w:t>/themes</w:t>
-      </w:r>
-      <w:proofErr w:type="gramStart"/>
+      <w:r>
+        <w:rPr>
+          <w:rFonts w:ascii="Calibri" w:hAnsi="Calibri" w:cs="Calibri"/>
+          <w:b/>
+          <w:bCs/>
+        </w:rPr>
+        <w:t>Header.definition.ext.json:</w:t>
+      </w:r>
+      <w:r>
+        <w:rPr>
+          <w:rFonts w:ascii="Calibri" w:hAnsi="Calibri" w:cs="Calibri"/>
+        </w:rPr>
+        <w:t xml:space="preserve"> Check for this file under src/themes</w:t>
+      </w:r>
       <w:r>
         <w:rPr>
           <w:rFonts w:ascii="Calibri" w:hAnsi="Calibri" w:cs="Calibri"/>
           <w:highlight w:val="yellow"/>
         </w:rPr>
-        <w:t>/”customer</w:t>
-      </w:r>
-      <w:proofErr w:type="gramEnd"/>
-      <w:r>
-        <w:rPr>
-          <w:rFonts w:ascii="Calibri" w:hAnsi="Calibri" w:cs="Calibri"/>
-          <w:highlight w:val="yellow"/>
-        </w:rPr>
-        <w:t>-theme”/</w:t>
+        <w:t>/”customer-theme”/</w:t>
       </w:r>
       <w:r>
         <w:rPr>
@@ -1920,61 +1697,20 @@
           <w:b/>
           <w:bCs/>
         </w:rPr>
-        <w:t>Header View extension: (</w:t>
-      </w:r>
-      <w:proofErr w:type="spellStart"/>
-      <w:r>
-        <w:rPr>
-          <w:rFonts w:ascii="Calibri" w:hAnsi="Calibri" w:cs="Calibri"/>
-          <w:b/>
-          <w:bCs/>
-        </w:rPr>
-        <w:t>Header.view.tsx</w:t>
-      </w:r>
-      <w:proofErr w:type="spellEnd"/>
-      <w:r>
-        <w:rPr>
-          <w:rFonts w:ascii="Calibri" w:hAnsi="Calibri" w:cs="Calibri"/>
-          <w:b/>
-          <w:bCs/>
-        </w:rPr>
-        <w:t>):</w:t>
-      </w:r>
-      <w:r>
-        <w:rPr>
-          <w:rFonts w:ascii="Calibri" w:hAnsi="Calibri" w:cs="Calibri"/>
-        </w:rPr>
-        <w:t xml:space="preserve"> Check for this file under </w:t>
-      </w:r>
-      <w:proofErr w:type="spellStart"/>
-      <w:r>
-        <w:rPr>
-          <w:rFonts w:ascii="Calibri" w:hAnsi="Calibri" w:cs="Calibri"/>
-        </w:rPr>
-        <w:t>src</w:t>
-      </w:r>
-      <w:proofErr w:type="spellEnd"/>
-      <w:r>
-        <w:rPr>
-          <w:rFonts w:ascii="Calibri" w:hAnsi="Calibri" w:cs="Calibri"/>
-        </w:rPr>
-        <w:t>/themes</w:t>
-      </w:r>
-      <w:proofErr w:type="gramStart"/>
+        <w:t>Header View extension: (Header.view.tsx):</w:t>
+      </w:r>
+      <w:r>
+        <w:rPr>
+          <w:rFonts w:ascii="Calibri" w:hAnsi="Calibri" w:cs="Calibri"/>
+        </w:rPr>
+        <w:t xml:space="preserve"> Check for this file under src/themes</w:t>
+      </w:r>
       <w:r>
         <w:rPr>
           <w:rFonts w:ascii="Calibri" w:hAnsi="Calibri" w:cs="Calibri"/>
           <w:highlight w:val="yellow"/>
         </w:rPr>
-        <w:t>/”customer</w:t>
-      </w:r>
-      <w:proofErr w:type="gramEnd"/>
-      <w:r>
-        <w:rPr>
-          <w:rFonts w:ascii="Calibri" w:hAnsi="Calibri" w:cs="Calibri"/>
-          <w:highlight w:val="yellow"/>
-        </w:rPr>
-        <w:t>-theme”/</w:t>
+        <w:t>/”customer-theme”/</w:t>
       </w:r>
       <w:r>
         <w:rPr>
@@ -2085,108 +1821,29 @@
           <w:bCs/>
           <w:u w:val="single"/>
         </w:rPr>
-        <w:t>Module Styling (</w:t>
-      </w:r>
-      <w:proofErr w:type="spellStart"/>
-      <w:r>
-        <w:rPr>
-          <w:rFonts w:ascii="Calibri" w:hAnsi="Calibri" w:cs="Calibri"/>
-          <w:b/>
-          <w:bCs/>
-          <w:u w:val="single"/>
-        </w:rPr>
-        <w:t>scss</w:t>
-      </w:r>
-      <w:proofErr w:type="spellEnd"/>
-      <w:r>
-        <w:rPr>
-          <w:rFonts w:ascii="Calibri" w:hAnsi="Calibri" w:cs="Calibri"/>
-          <w:b/>
-          <w:bCs/>
-          <w:u w:val="single"/>
-        </w:rPr>
-        <w:t>):</w:t>
+        <w:t>Module Styling (scss):</w:t>
       </w:r>
       <w:r>
         <w:rPr>
           <w:sz w:val="24"/>
           <w:szCs w:val="24"/>
         </w:rPr>
-        <w:t xml:space="preserve"> The </w:t>
-      </w:r>
-      <w:proofErr w:type="spellStart"/>
+        <w:t xml:space="preserve"> The css for this module(language-picker.scss) </w:t>
+      </w:r>
       <w:r>
         <w:rPr>
           <w:sz w:val="24"/>
           <w:szCs w:val="24"/>
         </w:rPr>
-        <w:t>css</w:t>
-      </w:r>
-      <w:proofErr w:type="spellEnd"/>
+        <w:t>file</w:t>
+      </w:r>
       <w:r>
         <w:rPr>
           <w:sz w:val="24"/>
           <w:szCs w:val="24"/>
         </w:rPr>
-        <w:t xml:space="preserve"> for this module(language-</w:t>
-      </w:r>
-      <w:proofErr w:type="spellStart"/>
-      <w:proofErr w:type="gramStart"/>
-      <w:r>
-        <w:rPr>
-          <w:sz w:val="24"/>
-          <w:szCs w:val="24"/>
-        </w:rPr>
-        <w:t>picker.scss</w:t>
-      </w:r>
-      <w:proofErr w:type="spellEnd"/>
-      <w:proofErr w:type="gramEnd"/>
-      <w:r>
-        <w:rPr>
-          <w:sz w:val="24"/>
-          <w:szCs w:val="24"/>
-        </w:rPr>
-        <w:t xml:space="preserve">) </w:t>
-      </w:r>
-      <w:r>
-        <w:rPr>
-          <w:sz w:val="24"/>
-          <w:szCs w:val="24"/>
-        </w:rPr>
-        <w:t>file</w:t>
-      </w:r>
-      <w:r>
-        <w:rPr>
-          <w:sz w:val="24"/>
-          <w:szCs w:val="24"/>
-        </w:rPr>
-        <w:t xml:space="preserve"> should be placed in styles folder for modules </w:t>
-      </w:r>
-      <w:proofErr w:type="spellStart"/>
-      <w:r>
-        <w:rPr>
-          <w:sz w:val="24"/>
-          <w:szCs w:val="24"/>
-        </w:rPr>
-        <w:t>css</w:t>
-      </w:r>
-      <w:proofErr w:type="spellEnd"/>
-      <w:r>
-        <w:rPr>
-          <w:sz w:val="24"/>
-          <w:szCs w:val="24"/>
-        </w:rPr>
-        <w:t xml:space="preserve"> and the reference should be made in </w:t>
-      </w:r>
-      <w:proofErr w:type="spellStart"/>
-      <w:r>
-        <w:rPr>
-          <w:sz w:val="24"/>
-          <w:szCs w:val="24"/>
-        </w:rPr>
-        <w:t>index.scss</w:t>
-      </w:r>
-      <w:proofErr w:type="spellEnd"/>
+        <w:t xml:space="preserve"> should be placed in styles folder for modules css and the reference should be made in index.scss</w:t>
+      </w:r>
       <w:r>
         <w:rPr>
           <w:sz w:val="24"/>
@@ -2227,10 +1884,10 @@
             <v:path o:extrusionok="f" gradientshapeok="t" o:connecttype="rect"/>
             <o:lock v:ext="edit" aspectratio="t"/>
           </v:shapetype>
-          <v:shape id="_x0000_i1026" type="#_x0000_t75" style="width:103.5pt;height:40.5pt" o:ole="">
+          <v:shape id="_x0000_i1025" type="#_x0000_t75" style="width:103.5pt;height:40.5pt" o:ole="">
             <v:imagedata r:id="rId12" o:title=""/>
           </v:shape>
-          <o:OLEObject Type="Embed" ProgID="Package" ShapeID="_x0000_i1026" DrawAspect="Content" ObjectID="_1675776522" r:id="rId13"/>
+          <o:OLEObject Type="Embed" ProgID="Package" ShapeID="_x0000_i1025" DrawAspect="Content" ObjectID="_1704016175" r:id="rId13"/>
         </w:object>
       </w:r>
     </w:p>
@@ -2263,68 +1920,23 @@
           <w:sz w:val="24"/>
           <w:szCs w:val="24"/>
         </w:rPr>
-        <w:t xml:space="preserve"> The testing can be done by using the homepage mock in the </w:t>
-      </w:r>
-      <w:proofErr w:type="spellStart"/>
-      <w:r>
-        <w:rPr>
+        <w:t xml:space="preserve"> The testing can be done by using the homepage mock in the pageMocks folder (</w:t>
+      </w:r>
+      <w:r>
+        <w:rPr>
+          <w:b/>
+          <w:bCs/>
           <w:sz w:val="24"/>
           <w:szCs w:val="24"/>
         </w:rPr>
-        <w:t>pageMocks</w:t>
-      </w:r>
-      <w:proofErr w:type="spellEnd"/>
+        <w:t xml:space="preserve">homepage.json </w:t>
+      </w:r>
       <w:r>
         <w:rPr>
           <w:sz w:val="24"/>
           <w:szCs w:val="24"/>
         </w:rPr>
-        <w:t xml:space="preserve"> folder (</w:t>
-      </w:r>
-      <w:proofErr w:type="spellStart"/>
-      <w:proofErr w:type="gramStart"/>
-      <w:r>
-        <w:rPr>
-          <w:b/>
-          <w:bCs/>
-          <w:sz w:val="24"/>
-          <w:szCs w:val="24"/>
-        </w:rPr>
-        <w:t>homepage.json</w:t>
-      </w:r>
-      <w:proofErr w:type="spellEnd"/>
-      <w:proofErr w:type="gramEnd"/>
-      <w:r>
-        <w:rPr>
-          <w:b/>
-          <w:bCs/>
-          <w:sz w:val="24"/>
-          <w:szCs w:val="24"/>
-        </w:rPr>
-        <w:t xml:space="preserve"> </w:t>
-      </w:r>
-      <w:r>
-        <w:rPr>
-          <w:sz w:val="24"/>
-          <w:szCs w:val="24"/>
-        </w:rPr>
-        <w:t xml:space="preserve">) and the code can be rendered locally by hitting the below </w:t>
-      </w:r>
-      <w:proofErr w:type="spellStart"/>
-      <w:r>
-        <w:rPr>
-          <w:sz w:val="24"/>
-          <w:szCs w:val="24"/>
-        </w:rPr>
-        <w:t>url</w:t>
-      </w:r>
-      <w:proofErr w:type="spellEnd"/>
-      <w:r>
-        <w:rPr>
-          <w:sz w:val="24"/>
-          <w:szCs w:val="24"/>
-        </w:rPr>
-        <w:t xml:space="preserve"> </w:t>
+        <w:t xml:space="preserve">) and the code can be rendered locally by hitting the below url </w:t>
       </w:r>
     </w:p>
     <w:p>
@@ -2513,7 +2125,7 @@
 </file>
 
 <file path=word/numbering.xml><?xml version="1.0" encoding="utf-8"?>
-<w:numbering xmlns:wpc="http://schemas.microsoft.com/office/word/2010/wordprocessingCanvas" xmlns:cx="http://schemas.microsoft.com/office/drawing/2014/chartex" xmlns:cx1="http://schemas.microsoft.com/office/drawing/2015/9/8/chartex" xmlns:cx2="http://schemas.microsoft.com/office/drawing/2015/10/21/chartex" xmlns:cx3="http://schemas.microsoft.com/office/drawing/2016/5/9/chartex" xmlns:cx4="http://schemas.microsoft.com/office/drawing/2016/5/10/chartex" xmlns:cx5="http://schemas.microsoft.com/office/drawing/2016/5/11/chartex" xmlns:cx6="http://schemas.microsoft.com/office/drawing/2016/5/12/chartex" xmlns:cx7="http://schemas.microsoft.com/office/drawing/2016/5/13/chartex" xmlns:cx8="http://schemas.microsoft.com/office/drawing/2016/5/14/chartex" xmlns:mc="http://schemas.openxmlformats.org/markup-compatibility/2006" xmlns:aink="http://schemas.microsoft.com/office/drawing/2016/ink" xmlns:am3d="http://schemas.microsoft.com/office/drawing/2017/model3d" xmlns:o="urn:schemas-microsoft-com:office:office" xmlns:r="http://schemas.openxmlformats.org/officeDocument/2006/relationships" xmlns:m="http://schemas.openxmlformats.org/officeDocument/2006/math" xmlns:v="urn:schemas-microsoft-com:vml" xmlns:wp14="http://schemas.microsoft.com/office/word/2010/wordprocessingDrawing" xmlns:wp="http://schemas.openxmlformats.org/drawingml/2006/wordprocessingDrawing" xmlns:w10="urn:schemas-microsoft-com:office:word" xmlns:w="http://schemas.openxmlformats.org/wordprocessingml/2006/main" xmlns:w14="http://schemas.microsoft.com/office/word/2010/wordml" xmlns:w15="http://schemas.microsoft.com/office/word/2012/wordml" xmlns:w16cex="http://schemas.microsoft.com/office/word/2018/wordml/cex" xmlns:w16cid="http://schemas.microsoft.com/office/word/2016/wordml/cid" xmlns:w16="http://schemas.microsoft.com/office/word/2018/wordml" xmlns:w16se="http://schemas.microsoft.com/office/word/2015/wordml/symex" xmlns:wpg="http://schemas.microsoft.com/office/word/2010/wordprocessingGroup" xmlns:wpi="http://schemas.microsoft.com/office/word/2010/wordprocessingInk" xmlns:wne="http://schemas.microsoft.com/office/word/2006/wordml" xmlns:wps="http://schemas.microsoft.com/office/word/2010/wordprocessingShape" mc:Ignorable="w14 w15 w16se w16cid w16 w16cex wp14">
+<w:numbering xmlns:wpc="http://schemas.microsoft.com/office/word/2010/wordprocessingCanvas" xmlns:cx="http://schemas.microsoft.com/office/drawing/2014/chartex" xmlns:cx1="http://schemas.microsoft.com/office/drawing/2015/9/8/chartex" xmlns:cx2="http://schemas.microsoft.com/office/drawing/2015/10/21/chartex" xmlns:cx3="http://schemas.microsoft.com/office/drawing/2016/5/9/chartex" xmlns:cx4="http://schemas.microsoft.com/office/drawing/2016/5/10/chartex" xmlns:cx5="http://schemas.microsoft.com/office/drawing/2016/5/11/chartex" xmlns:cx6="http://schemas.microsoft.com/office/drawing/2016/5/12/chartex" xmlns:cx7="http://schemas.microsoft.com/office/drawing/2016/5/13/chartex" xmlns:cx8="http://schemas.microsoft.com/office/drawing/2016/5/14/chartex" xmlns:mc="http://schemas.openxmlformats.org/markup-compatibility/2006" xmlns:aink="http://schemas.microsoft.com/office/drawing/2016/ink" xmlns:am3d="http://schemas.microsoft.com/office/drawing/2017/model3d" xmlns:o="urn:schemas-microsoft-com:office:office" xmlns:r="http://schemas.openxmlformats.org/officeDocument/2006/relationships" xmlns:m="http://schemas.openxmlformats.org/officeDocument/2006/math" xmlns:v="urn:schemas-microsoft-com:vml" xmlns:wp14="http://schemas.microsoft.com/office/word/2010/wordprocessingDrawing" xmlns:wp="http://schemas.openxmlformats.org/drawingml/2006/wordprocessingDrawing" xmlns:w10="urn:schemas-microsoft-com:office:word" xmlns:w="http://schemas.openxmlformats.org/wordprocessingml/2006/main" xmlns:w14="http://schemas.microsoft.com/office/word/2010/wordml" xmlns:w15="http://schemas.microsoft.com/office/word/2012/wordml" xmlns:w16cex="http://schemas.microsoft.com/office/word/2018/wordml/cex" xmlns:w16cid="http://schemas.microsoft.com/office/word/2016/wordml/cid" xmlns:w16="http://schemas.microsoft.com/office/word/2018/wordml" xmlns:w16sdtdh="http://schemas.microsoft.com/office/word/2020/wordml/sdtdatahash" xmlns:w16se="http://schemas.microsoft.com/office/word/2015/wordml/symex" xmlns:wpg="http://schemas.microsoft.com/office/word/2010/wordprocessingGroup" xmlns:wpi="http://schemas.microsoft.com/office/word/2010/wordprocessingInk" xmlns:wne="http://schemas.microsoft.com/office/word/2006/wordml" xmlns:wps="http://schemas.microsoft.com/office/word/2010/wordprocessingShape" mc:Ignorable="w14 w15 w16se w16cid w16 w16cex w16sdtdh wp14">
   <w:abstractNum w:abstractNumId="0" w15:restartNumberingAfterBreak="0">
     <w:nsid w:val="01886EC1"/>
     <w:multiLevelType w:val="hybridMultilevel"/>
@@ -3932,7 +3544,7 @@
 </file>
 
 <file path=word/styles.xml><?xml version="1.0" encoding="utf-8"?>
-<w:styles xmlns:mc="http://schemas.openxmlformats.org/markup-compatibility/2006" xmlns:r="http://schemas.openxmlformats.org/officeDocument/2006/relationships" xmlns:w="http://schemas.openxmlformats.org/wordprocessingml/2006/main" xmlns:w14="http://schemas.microsoft.com/office/word/2010/wordml" xmlns:w15="http://schemas.microsoft.com/office/word/2012/wordml" xmlns:w16cex="http://schemas.microsoft.com/office/word/2018/wordml/cex" xmlns:w16cid="http://schemas.microsoft.com/office/word/2016/wordml/cid" xmlns:w16="http://schemas.microsoft.com/office/word/2018/wordml" xmlns:w16se="http://schemas.microsoft.com/office/word/2015/wordml/symex" mc:Ignorable="w14 w15 w16se w16cid w16 w16cex">
+<w:styles xmlns:mc="http://schemas.openxmlformats.org/markup-compatibility/2006" xmlns:r="http://schemas.openxmlformats.org/officeDocument/2006/relationships" xmlns:w="http://schemas.openxmlformats.org/wordprocessingml/2006/main" xmlns:w14="http://schemas.microsoft.com/office/word/2010/wordml" xmlns:w15="http://schemas.microsoft.com/office/word/2012/wordml" xmlns:w16cex="http://schemas.microsoft.com/office/word/2018/wordml/cex" xmlns:w16cid="http://schemas.microsoft.com/office/word/2016/wordml/cid" xmlns:w16="http://schemas.microsoft.com/office/word/2018/wordml" xmlns:w16sdtdh="http://schemas.microsoft.com/office/word/2020/wordml/sdtdatahash" xmlns:w16se="http://schemas.microsoft.com/office/word/2015/wordml/symex" mc:Ignorable="w14 w15 w16se w16cid w16 w16cex w16sdtdh">
   <w:docDefaults>
     <w:rPrDefault>
       <w:rPr>
@@ -4709,18 +4321,18 @@
 </file>
 
 <file path=customXml/item1.xml><?xml version="1.0" encoding="utf-8"?>
+<p:properties xmlns:p="http://schemas.microsoft.com/office/2006/metadata/properties" xmlns:xsi="http://www.w3.org/2001/XMLSchema-instance" xmlns:pc="http://schemas.microsoft.com/office/infopath/2007/PartnerControls">
+  <documentManagement/>
+</p:properties>
+</file>
+
+<file path=customXml/item2.xml><?xml version="1.0" encoding="utf-8"?>
 <?mso-contentType ?>
 <FormTemplates xmlns="http://schemas.microsoft.com/sharepoint/v3/contenttype/forms">
   <Display>DocumentLibraryForm</Display>
   <Edit>DocumentLibraryForm</Edit>
   <New>DocumentLibraryForm</New>
 </FormTemplates>
-</file>
-
-<file path=customXml/item2.xml><?xml version="1.0" encoding="utf-8"?>
-<p:properties xmlns:p="http://schemas.microsoft.com/office/2006/metadata/properties" xmlns:xsi="http://www.w3.org/2001/XMLSchema-instance" xmlns:pc="http://schemas.microsoft.com/office/infopath/2007/PartnerControls">
-  <documentManagement/>
-</p:properties>
 </file>
 
 <file path=customXml/item3.xml><?xml version="1.0" encoding="utf-8"?>
@@ -4903,18 +4515,18 @@
 </file>
 
 <file path=customXml/itemProps1.xml><?xml version="1.0" encoding="utf-8"?>
-<ds:datastoreItem xmlns:ds="http://schemas.openxmlformats.org/officeDocument/2006/customXml" ds:itemID="{3DA5916F-5F92-4183-B4DD-8FAA78546147}">
+<ds:datastoreItem xmlns:ds="http://schemas.openxmlformats.org/officeDocument/2006/customXml" ds:itemID="{E4632E4C-0153-482B-9F90-90C21DFC3F76}">
   <ds:schemaRefs>
-    <ds:schemaRef ds:uri="http://schemas.microsoft.com/sharepoint/v3/contenttype/forms"/>
+    <ds:schemaRef ds:uri="http://schemas.microsoft.com/office/2006/metadata/properties"/>
+    <ds:schemaRef ds:uri="http://schemas.microsoft.com/office/infopath/2007/PartnerControls"/>
   </ds:schemaRefs>
 </ds:datastoreItem>
 </file>
 
 <file path=customXml/itemProps2.xml><?xml version="1.0" encoding="utf-8"?>
-<ds:datastoreItem xmlns:ds="http://schemas.openxmlformats.org/officeDocument/2006/customXml" ds:itemID="{E4632E4C-0153-482B-9F90-90C21DFC3F76}">
+<ds:datastoreItem xmlns:ds="http://schemas.openxmlformats.org/officeDocument/2006/customXml" ds:itemID="{3DA5916F-5F92-4183-B4DD-8FAA78546147}">
   <ds:schemaRefs>
-    <ds:schemaRef ds:uri="http://schemas.microsoft.com/office/2006/metadata/properties"/>
-    <ds:schemaRef ds:uri="http://schemas.microsoft.com/office/infopath/2007/PartnerControls"/>
+    <ds:schemaRef ds:uri="http://schemas.microsoft.com/sharepoint/v3/contenttype/forms"/>
   </ds:schemaRefs>
 </ds:datastoreItem>
 </file>

</xml_diff>

<commit_message>
release/9.39 - Commerce Sample Update
</commit_message>
<xml_diff>
--- a/src/CommerceOnboarding/Module Extensions/Language Picker/LanguagePicker_Documentation.docx
+++ b/src/CommerceOnboarding/Module Extensions/Language Picker/LanguagePicker_Documentation.docx
@@ -1,6 +1,6 @@
 
 <file path=word/document.xml><?xml version="1.0" encoding="utf-8"?>
-<w:document xmlns:wpc="http://schemas.microsoft.com/office/word/2010/wordprocessingCanvas" xmlns:cx="http://schemas.microsoft.com/office/drawing/2014/chartex" xmlns:cx1="http://schemas.microsoft.com/office/drawing/2015/9/8/chartex" xmlns:cx2="http://schemas.microsoft.com/office/drawing/2015/10/21/chartex" xmlns:cx3="http://schemas.microsoft.com/office/drawing/2016/5/9/chartex" xmlns:cx4="http://schemas.microsoft.com/office/drawing/2016/5/10/chartex" xmlns:cx5="http://schemas.microsoft.com/office/drawing/2016/5/11/chartex" xmlns:cx6="http://schemas.microsoft.com/office/drawing/2016/5/12/chartex" xmlns:cx7="http://schemas.microsoft.com/office/drawing/2016/5/13/chartex" xmlns:cx8="http://schemas.microsoft.com/office/drawing/2016/5/14/chartex" xmlns:mc="http://schemas.openxmlformats.org/markup-compatibility/2006" xmlns:aink="http://schemas.microsoft.com/office/drawing/2016/ink" xmlns:am3d="http://schemas.microsoft.com/office/drawing/2017/model3d" xmlns:o="urn:schemas-microsoft-com:office:office" xmlns:r="http://schemas.openxmlformats.org/officeDocument/2006/relationships" xmlns:m="http://schemas.openxmlformats.org/officeDocument/2006/math" xmlns:v="urn:schemas-microsoft-com:vml" xmlns:wp14="http://schemas.microsoft.com/office/word/2010/wordprocessingDrawing" xmlns:wp="http://schemas.openxmlformats.org/drawingml/2006/wordprocessingDrawing" xmlns:w10="urn:schemas-microsoft-com:office:word" xmlns:w="http://schemas.openxmlformats.org/wordprocessingml/2006/main" xmlns:w14="http://schemas.microsoft.com/office/word/2010/wordml" xmlns:w15="http://schemas.microsoft.com/office/word/2012/wordml" xmlns:w16cex="http://schemas.microsoft.com/office/word/2018/wordml/cex" xmlns:w16cid="http://schemas.microsoft.com/office/word/2016/wordml/cid" xmlns:w16="http://schemas.microsoft.com/office/word/2018/wordml" xmlns:w16sdtdh="http://schemas.microsoft.com/office/word/2020/wordml/sdtdatahash" xmlns:w16se="http://schemas.microsoft.com/office/word/2015/wordml/symex" xmlns:wpg="http://schemas.microsoft.com/office/word/2010/wordprocessingGroup" xmlns:wpi="http://schemas.microsoft.com/office/word/2010/wordprocessingInk" xmlns:wne="http://schemas.microsoft.com/office/word/2006/wordml" xmlns:wps="http://schemas.microsoft.com/office/word/2010/wordprocessingShape" mc:Ignorable="w14 w15 w16se w16cid w16 w16cex w16sdtdh wp14">
+<w:document xmlns:wpc="http://schemas.microsoft.com/office/word/2010/wordprocessingCanvas" xmlns:cx="http://schemas.microsoft.com/office/drawing/2014/chartex" xmlns:cx1="http://schemas.microsoft.com/office/drawing/2015/9/8/chartex" xmlns:cx2="http://schemas.microsoft.com/office/drawing/2015/10/21/chartex" xmlns:cx3="http://schemas.microsoft.com/office/drawing/2016/5/9/chartex" xmlns:cx4="http://schemas.microsoft.com/office/drawing/2016/5/10/chartex" xmlns:cx5="http://schemas.microsoft.com/office/drawing/2016/5/11/chartex" xmlns:cx6="http://schemas.microsoft.com/office/drawing/2016/5/12/chartex" xmlns:cx7="http://schemas.microsoft.com/office/drawing/2016/5/13/chartex" xmlns:cx8="http://schemas.microsoft.com/office/drawing/2016/5/14/chartex" xmlns:mc="http://schemas.openxmlformats.org/markup-compatibility/2006" xmlns:aink="http://schemas.microsoft.com/office/drawing/2016/ink" xmlns:am3d="http://schemas.microsoft.com/office/drawing/2017/model3d" xmlns:o="urn:schemas-microsoft-com:office:office" xmlns:oel="http://schemas.microsoft.com/office/2019/extlst" xmlns:r="http://schemas.openxmlformats.org/officeDocument/2006/relationships" xmlns:m="http://schemas.openxmlformats.org/officeDocument/2006/math" xmlns:v="urn:schemas-microsoft-com:vml" xmlns:wp14="http://schemas.microsoft.com/office/word/2010/wordprocessingDrawing" xmlns:wp="http://schemas.openxmlformats.org/drawingml/2006/wordprocessingDrawing" xmlns:w10="urn:schemas-microsoft-com:office:word" xmlns:w="http://schemas.openxmlformats.org/wordprocessingml/2006/main" xmlns:w14="http://schemas.microsoft.com/office/word/2010/wordml" xmlns:w15="http://schemas.microsoft.com/office/word/2012/wordml" xmlns:w16cex="http://schemas.microsoft.com/office/word/2018/wordml/cex" xmlns:w16cid="http://schemas.microsoft.com/office/word/2016/wordml/cid" xmlns:w16="http://schemas.microsoft.com/office/word/2018/wordml" xmlns:w16sdtdh="http://schemas.microsoft.com/office/word/2020/wordml/sdtdatahash" xmlns:w16se="http://schemas.microsoft.com/office/word/2015/wordml/symex" xmlns:wpg="http://schemas.microsoft.com/office/word/2010/wordprocessingGroup" xmlns:wpi="http://schemas.microsoft.com/office/word/2010/wordprocessingInk" xmlns:wne="http://schemas.microsoft.com/office/word/2006/wordml" xmlns:wps="http://schemas.microsoft.com/office/word/2010/wordprocessingShape" mc:Ignorable="w14 w15 w16se w16cid w16 w16cex w16sdtdh wp14">
   <w:body>
     <w:p>
       <w:pPr>
@@ -219,7 +219,15 @@
         <w:t>language-picker</w:t>
       </w:r>
       <w:r>
-        <w:t xml:space="preserve"> module under “/src/module” </w:t>
+        <w:t xml:space="preserve"> module under “/</w:t>
+      </w:r>
+      <w:proofErr w:type="spellStart"/>
+      <w:r>
+        <w:t>src</w:t>
+      </w:r>
+      <w:proofErr w:type="spellEnd"/>
+      <w:r>
+        <w:t xml:space="preserve">/module” </w:t>
       </w:r>
       <w:r>
         <w:t>as below:</w:t>
@@ -306,7 +314,15 @@
         <w:t>Definition File Explained</w:t>
       </w:r>
       <w:r>
-        <w:t>: Please refer below table for the configurable settings for this module based on the need.</w:t>
+        <w:t xml:space="preserve">: Please refer </w:t>
+      </w:r>
+      <w:proofErr w:type="gramStart"/>
+      <w:r>
+        <w:t>below table</w:t>
+      </w:r>
+      <w:proofErr w:type="gramEnd"/>
+      <w:r>
+        <w:t xml:space="preserve"> for the configurable settings for this module based on the need.</w:t>
       </w:r>
     </w:p>
     <w:p>
@@ -333,7 +349,35 @@
           <w:bCs/>
           <w:u w:val="single"/>
         </w:rPr>
-        <w:t xml:space="preserve"> (language-picker.definition.json)</w:t>
+        <w:t xml:space="preserve"> (language-</w:t>
+      </w:r>
+      <w:proofErr w:type="spellStart"/>
+      <w:proofErr w:type="gramStart"/>
+      <w:r>
+        <w:rPr>
+          <w:b/>
+          <w:bCs/>
+          <w:u w:val="single"/>
+        </w:rPr>
+        <w:t>picker.definition</w:t>
+      </w:r>
+      <w:proofErr w:type="gramEnd"/>
+      <w:r>
+        <w:rPr>
+          <w:b/>
+          <w:bCs/>
+          <w:u w:val="single"/>
+        </w:rPr>
+        <w:t>.json</w:t>
+      </w:r>
+      <w:proofErr w:type="spellEnd"/>
+      <w:r>
+        <w:rPr>
+          <w:b/>
+          <w:bCs/>
+          <w:u w:val="single"/>
+        </w:rPr>
+        <w:t>)</w:t>
       </w:r>
     </w:p>
     <w:tbl>
@@ -614,19 +658,39 @@
               <w:t xml:space="preserve"> </w:t>
             </w:r>
             <w:r>
-              <w:t>(en,</w:t>
+              <w:t>(</w:t>
+            </w:r>
+            <w:proofErr w:type="spellStart"/>
+            <w:proofErr w:type="gramStart"/>
+            <w:r>
+              <w:t>en</w:t>
+            </w:r>
+            <w:proofErr w:type="spellEnd"/>
+            <w:proofErr w:type="gramEnd"/>
+            <w:r>
+              <w:t>,</w:t>
             </w:r>
             <w:r>
               <w:t xml:space="preserve"> </w:t>
             </w:r>
-            <w:r>
-              <w:t>en-us,</w:t>
+            <w:proofErr w:type="spellStart"/>
+            <w:r>
+              <w:t>en</w:t>
+            </w:r>
+            <w:proofErr w:type="spellEnd"/>
+            <w:r>
+              <w:t>-us,</w:t>
             </w:r>
             <w:r>
               <w:t xml:space="preserve"> </w:t>
             </w:r>
-            <w:r>
-              <w:t>fr)</w:t>
+            <w:proofErr w:type="spellStart"/>
+            <w:r>
+              <w:t>fr</w:t>
+            </w:r>
+            <w:proofErr w:type="spellEnd"/>
+            <w:r>
+              <w:t>)</w:t>
             </w:r>
           </w:p>
         </w:tc>
@@ -658,9 +722,11 @@
                 <w:numId w:val="7"/>
               </w:numPr>
             </w:pPr>
+            <w:proofErr w:type="spellStart"/>
             <w:r>
               <w:t>imageUrl</w:t>
             </w:r>
+            <w:proofErr w:type="spellEnd"/>
           </w:p>
         </w:tc>
         <w:tc>
@@ -683,14 +749,21 @@
           </w:tcPr>
           <w:p>
             <w:r>
-              <w:t xml:space="preserve">Image for the locale (like a </w:t>
-            </w:r>
-            <w:r>
-              <w:t>C</w:t>
-            </w:r>
-            <w:r>
-              <w:t>ountry flag), can be shown next to the language name. This image source url can be set up from cms</w:t>
-            </w:r>
+              <w:t xml:space="preserve">Image for the locale can be shown next to the language name. This image source </w:t>
+            </w:r>
+            <w:proofErr w:type="spellStart"/>
+            <w:r>
+              <w:t>url</w:t>
+            </w:r>
+            <w:proofErr w:type="spellEnd"/>
+            <w:r>
+              <w:t xml:space="preserve"> can be set up from </w:t>
+            </w:r>
+            <w:proofErr w:type="spellStart"/>
+            <w:r>
+              <w:t>cms</w:t>
+            </w:r>
+            <w:proofErr w:type="spellEnd"/>
           </w:p>
         </w:tc>
         <w:tc>
@@ -721,9 +794,11 @@
                 <w:numId w:val="7"/>
               </w:numPr>
             </w:pPr>
+            <w:proofErr w:type="spellStart"/>
             <w:r>
               <w:t>linkUrl</w:t>
             </w:r>
+            <w:proofErr w:type="spellEnd"/>
           </w:p>
         </w:tc>
         <w:tc>
@@ -746,7 +821,15 @@
           </w:tcPr>
           <w:p>
             <w:r>
-              <w:t>This field can be mandatory if we need to redirect to a specific url for a locale all the time.</w:t>
+              <w:t xml:space="preserve">This field can be mandatory if we need to redirect to a specific </w:t>
+            </w:r>
+            <w:proofErr w:type="spellStart"/>
+            <w:r>
+              <w:t>url</w:t>
+            </w:r>
+            <w:proofErr w:type="spellEnd"/>
+            <w:r>
+              <w:t xml:space="preserve"> for a locale all the time.</w:t>
             </w:r>
             <w:r>
               <w:t xml:space="preserve"> To do that, we need to add required attribute to this property in the definition file as</w:t>
@@ -784,10 +867,12 @@
               <w:pStyle w:val="ListParagraph"/>
               <w:ind w:left="0"/>
             </w:pPr>
+            <w:proofErr w:type="spellStart"/>
             <w:r>
               <w:lastRenderedPageBreak/>
               <w:t>linkRedirectFlag</w:t>
             </w:r>
+            <w:proofErr w:type="spellEnd"/>
           </w:p>
         </w:tc>
         <w:tc>
@@ -829,7 +914,15 @@
               <w:t>w</w:t>
             </w:r>
             <w:r>
-              <w:t>e will redirect to link url for that language.</w:t>
+              <w:t>e will redirect to link </w:t>
+            </w:r>
+            <w:proofErr w:type="spellStart"/>
+            <w:r>
+              <w:t>url</w:t>
+            </w:r>
+            <w:proofErr w:type="spellEnd"/>
+            <w:r>
+              <w:t> for that language.</w:t>
             </w:r>
           </w:p>
         </w:tc>
@@ -858,9 +951,11 @@
               <w:pStyle w:val="ListParagraph"/>
               <w:ind w:left="0"/>
             </w:pPr>
+            <w:proofErr w:type="spellStart"/>
             <w:r>
               <w:t>linkBaseUrl</w:t>
             </w:r>
+            <w:proofErr w:type="spellEnd"/>
           </w:p>
         </w:tc>
         <w:tc>
@@ -885,8 +980,13 @@
             <w:tcW w:w="4853" w:type="dxa"/>
           </w:tcPr>
           <w:p>
-            <w:r>
-              <w:t>User can make this</w:t>
+            <w:proofErr w:type="gramStart"/>
+            <w:r>
+              <w:t>User</w:t>
+            </w:r>
+            <w:proofErr w:type="gramEnd"/>
+            <w:r>
+              <w:t xml:space="preserve"> can make this</w:t>
             </w:r>
             <w:r>
               <w:t xml:space="preserve"> field </w:t>
@@ -895,8 +995,13 @@
               <w:t>as</w:t>
             </w:r>
             <w:r>
-              <w:t xml:space="preserve"> mandatory if customer wants to append locale to a specific base url</w:t>
-            </w:r>
+              <w:t xml:space="preserve"> mandatory if customer wants to append locale to a specific base </w:t>
+            </w:r>
+            <w:proofErr w:type="spellStart"/>
+            <w:r>
+              <w:t>url</w:t>
+            </w:r>
+            <w:proofErr w:type="spellEnd"/>
             <w:r>
               <w:t xml:space="preserve">. To do that, we need to add required attribute to this property in the definition file as </w:t>
             </w:r>
@@ -1041,9 +1146,11 @@
               <w:pStyle w:val="ListParagraph"/>
               <w:ind w:left="0"/>
             </w:pPr>
+            <w:proofErr w:type="spellStart"/>
             <w:r>
               <w:t>selectLocaleText</w:t>
             </w:r>
+            <w:proofErr w:type="spellEnd"/>
           </w:p>
         </w:tc>
         <w:tc>
@@ -1099,13 +1206,41 @@
           <w:u w:val="single"/>
         </w:rPr>
       </w:pPr>
+      <w:proofErr w:type="gramStart"/>
       <w:r>
         <w:rPr>
           <w:b/>
           <w:bCs/>
           <w:u w:val="single"/>
         </w:rPr>
-        <w:t>Business-logic: (language-picker.tsx)</w:t>
+        <w:t>Business-logic</w:t>
+      </w:r>
+      <w:proofErr w:type="gramEnd"/>
+      <w:r>
+        <w:rPr>
+          <w:b/>
+          <w:bCs/>
+          <w:u w:val="single"/>
+        </w:rPr>
+        <w:t>: (language-</w:t>
+      </w:r>
+      <w:proofErr w:type="spellStart"/>
+      <w:r>
+        <w:rPr>
+          <w:b/>
+          <w:bCs/>
+          <w:u w:val="single"/>
+        </w:rPr>
+        <w:t>picker.tsx</w:t>
+      </w:r>
+      <w:proofErr w:type="spellEnd"/>
+      <w:r>
+        <w:rPr>
+          <w:b/>
+          <w:bCs/>
+          <w:u w:val="single"/>
+        </w:rPr>
+        <w:t>)</w:t>
       </w:r>
     </w:p>
     <w:p>
@@ -1116,7 +1251,15 @@
         <w:jc w:val="both"/>
       </w:pPr>
       <w:r>
-        <w:t xml:space="preserve">The module will be displayed on the header for user to select a </w:t>
+        <w:t xml:space="preserve">The module will be displayed on the header for </w:t>
+      </w:r>
+      <w:proofErr w:type="gramStart"/>
+      <w:r>
+        <w:t>user</w:t>
+      </w:r>
+      <w:proofErr w:type="gramEnd"/>
+      <w:r>
+        <w:t xml:space="preserve"> to select a </w:t>
       </w:r>
       <w:r>
         <w:t>language. Once</w:t>
@@ -1128,7 +1271,15 @@
         <w:t>language, he</w:t>
       </w:r>
       <w:r>
-        <w:t xml:space="preserve"> will be redirected to a specific landing page for that locale if the link redirectFlag is </w:t>
+        <w:t xml:space="preserve"> will be redirected to a specific landing page for that locale if the link </w:t>
+      </w:r>
+      <w:proofErr w:type="spellStart"/>
+      <w:r>
+        <w:t>redirectFlag</w:t>
+      </w:r>
+      <w:proofErr w:type="spellEnd"/>
+      <w:r>
+        <w:t xml:space="preserve"> is </w:t>
       </w:r>
       <w:r>
         <w:t>true. If</w:t>
@@ -1140,7 +1291,23 @@
         <w:t>false,</w:t>
       </w:r>
       <w:r>
-        <w:t xml:space="preserve"> locale for the chosen language will be appended to the base url set in config and the query parameters in the current url (from request </w:t>
+        <w:t xml:space="preserve"> locale for the chosen language will be appended to the base </w:t>
+      </w:r>
+      <w:proofErr w:type="spellStart"/>
+      <w:r>
+        <w:t>url</w:t>
+      </w:r>
+      <w:proofErr w:type="spellEnd"/>
+      <w:r>
+        <w:t xml:space="preserve"> set in config and the query parameters in the current </w:t>
+      </w:r>
+      <w:proofErr w:type="spellStart"/>
+      <w:r>
+        <w:t>url</w:t>
+      </w:r>
+      <w:proofErr w:type="spellEnd"/>
+      <w:r>
+        <w:t xml:space="preserve"> (from request </w:t>
       </w:r>
       <w:r>
         <w:t>context) will</w:t>
@@ -1152,7 +1319,15 @@
         <w:t>page. This</w:t>
       </w:r>
       <w:r>
-        <w:t xml:space="preserve"> way user will be on the same page with only locale code getting changed.</w:t>
+        <w:t xml:space="preserve"> way </w:t>
+      </w:r>
+      <w:proofErr w:type="gramStart"/>
+      <w:r>
+        <w:t>user</w:t>
+      </w:r>
+      <w:proofErr w:type="gramEnd"/>
+      <w:r>
+        <w:t xml:space="preserve"> will be on the same page with only locale code getting changed.</w:t>
       </w:r>
     </w:p>
     <w:p>
@@ -1184,7 +1359,25 @@
           <w:bCs/>
           <w:u w:val="single"/>
         </w:rPr>
-        <w:t>View: (language-picker.view.tsx)</w:t>
+        <w:t>View: (language-</w:t>
+      </w:r>
+      <w:proofErr w:type="spellStart"/>
+      <w:r>
+        <w:rPr>
+          <w:b/>
+          <w:bCs/>
+          <w:u w:val="single"/>
+        </w:rPr>
+        <w:t>picker.view.tsx</w:t>
+      </w:r>
+      <w:proofErr w:type="spellEnd"/>
+      <w:r>
+        <w:rPr>
+          <w:b/>
+          <w:bCs/>
+          <w:u w:val="single"/>
+        </w:rPr>
+        <w:t>)</w:t>
       </w:r>
     </w:p>
     <w:p>
@@ -1244,7 +1437,15 @@
         <w:t>redirect</w:t>
       </w:r>
       <w:r>
-        <w:t xml:space="preserve"> to a page defined by the business logic above. If the current page url has a locale code appended, then that language will be shown as the active selection when user comes directly to that page next time /stays on that page.</w:t>
+        <w:t xml:space="preserve"> to a page defined by the business logic above. If the current page </w:t>
+      </w:r>
+      <w:proofErr w:type="spellStart"/>
+      <w:r>
+        <w:t>url</w:t>
+      </w:r>
+      <w:proofErr w:type="spellEnd"/>
+      <w:r>
+        <w:t xml:space="preserve"> has a locale code appended, then that language will be shown as the active selection when user comes directly to that page next time /stays on that page.</w:t>
       </w:r>
     </w:p>
     <w:p>
@@ -1277,14 +1478,35 @@
         <w:t xml:space="preserve"> </w:t>
       </w:r>
       <w:r>
-        <w:t>If there are only two locales, we have a toggle implementation for the view which is present in language-picker-toogleview.tsx.</w:t>
+        <w:t>If there are only two locales, we have a toggle implementation for the view which is present in language-picker-</w:t>
+      </w:r>
+      <w:proofErr w:type="spellStart"/>
+      <w:r>
+        <w:t>toogleview.tsx</w:t>
+      </w:r>
+      <w:proofErr w:type="spellEnd"/>
+      <w:r>
+        <w:t>.</w:t>
       </w:r>
       <w:r>
         <w:t xml:space="preserve"> </w:t>
       </w:r>
       <w:r>
-        <w:t>The code from this file can be copied to the view file(language-picker.view.tsx) or this file can be renamed to language-picker.view.tsx</w:t>
-      </w:r>
+        <w:t>The code from this file can be copied to the view file(language-</w:t>
+      </w:r>
+      <w:proofErr w:type="spellStart"/>
+      <w:r>
+        <w:t>picker.view.tsx</w:t>
+      </w:r>
+      <w:proofErr w:type="spellEnd"/>
+      <w:r>
+        <w:t>) or this file can be renamed to language-</w:t>
+      </w:r>
+      <w:proofErr w:type="spellStart"/>
+      <w:r>
+        <w:t>picker.view.tsx</w:t>
+      </w:r>
+      <w:proofErr w:type="spellEnd"/>
       <w:r>
         <w:t xml:space="preserve"> to make it work.</w:t>
       </w:r>
@@ -1317,8 +1539,17 @@
           <w:i/>
           <w:iCs/>
         </w:rPr>
-        <w:t>language-picker-toggleview.tsx</w:t>
-      </w:r>
+        <w:t>language-picker-</w:t>
+      </w:r>
+      <w:proofErr w:type="spellStart"/>
+      <w:r>
+        <w:rPr>
+          <w:i/>
+          <w:iCs/>
+        </w:rPr>
+        <w:t>toggleview.tsx</w:t>
+      </w:r>
+      <w:proofErr w:type="spellEnd"/>
       <w:r>
         <w:t>” need to update for specific locales supported for a particular site.</w:t>
       </w:r>
@@ -1546,26 +1777,59 @@
           <w:rFonts w:ascii="Calibri" w:hAnsi="Calibri" w:cs="Calibri"/>
         </w:rPr>
       </w:pPr>
-      <w:r>
-        <w:rPr>
-          <w:rFonts w:ascii="Calibri" w:hAnsi="Calibri" w:cs="Calibri"/>
-          <w:b/>
-          <w:bCs/>
-        </w:rPr>
-        <w:t>Header.definition.ext.json:</w:t>
-      </w:r>
-      <w:r>
-        <w:rPr>
-          <w:rFonts w:ascii="Calibri" w:hAnsi="Calibri" w:cs="Calibri"/>
-        </w:rPr>
-        <w:t xml:space="preserve"> Check for this file under src/themes</w:t>
-      </w:r>
+      <w:proofErr w:type="spellStart"/>
+      <w:r>
+        <w:rPr>
+          <w:rFonts w:ascii="Calibri" w:hAnsi="Calibri" w:cs="Calibri"/>
+          <w:b/>
+          <w:bCs/>
+        </w:rPr>
+        <w:t>Header.definition.ext.json</w:t>
+      </w:r>
+      <w:proofErr w:type="spellEnd"/>
+      <w:r>
+        <w:rPr>
+          <w:rFonts w:ascii="Calibri" w:hAnsi="Calibri" w:cs="Calibri"/>
+          <w:b/>
+          <w:bCs/>
+        </w:rPr>
+        <w:t>:</w:t>
+      </w:r>
+      <w:r>
+        <w:rPr>
+          <w:rFonts w:ascii="Calibri" w:hAnsi="Calibri" w:cs="Calibri"/>
+        </w:rPr>
+        <w:t xml:space="preserve"> Check for this file under </w:t>
+      </w:r>
+      <w:proofErr w:type="spellStart"/>
+      <w:r>
+        <w:rPr>
+          <w:rFonts w:ascii="Calibri" w:hAnsi="Calibri" w:cs="Calibri"/>
+        </w:rPr>
+        <w:t>src</w:t>
+      </w:r>
+      <w:proofErr w:type="spellEnd"/>
+      <w:r>
+        <w:rPr>
+          <w:rFonts w:ascii="Calibri" w:hAnsi="Calibri" w:cs="Calibri"/>
+        </w:rPr>
+        <w:t>/themes</w:t>
+      </w:r>
+      <w:proofErr w:type="gramStart"/>
       <w:r>
         <w:rPr>
           <w:rFonts w:ascii="Calibri" w:hAnsi="Calibri" w:cs="Calibri"/>
           <w:highlight w:val="yellow"/>
         </w:rPr>
-        <w:t>/”customer-theme”/</w:t>
+        <w:t>/”customer</w:t>
+      </w:r>
+      <w:proofErr w:type="gramEnd"/>
+      <w:r>
+        <w:rPr>
+          <w:rFonts w:ascii="Calibri" w:hAnsi="Calibri" w:cs="Calibri"/>
+          <w:highlight w:val="yellow"/>
+        </w:rPr>
+        <w:t>-theme”/</w:t>
       </w:r>
       <w:r>
         <w:rPr>
@@ -1583,7 +1847,21 @@
         <w:rPr>
           <w:rFonts w:ascii="Calibri" w:hAnsi="Calibri" w:cs="Calibri"/>
         </w:rPr>
-        <w:t xml:space="preserve"> add a new slot for language-picker module. (refer highlighted code snippet below)</w:t>
+        <w:t xml:space="preserve"> add a new slot for language-picker module. (</w:t>
+      </w:r>
+      <w:proofErr w:type="gramStart"/>
+      <w:r>
+        <w:rPr>
+          <w:rFonts w:ascii="Calibri" w:hAnsi="Calibri" w:cs="Calibri"/>
+        </w:rPr>
+        <w:t>refer</w:t>
+      </w:r>
+      <w:proofErr w:type="gramEnd"/>
+      <w:r>
+        <w:rPr>
+          <w:rFonts w:ascii="Calibri" w:hAnsi="Calibri" w:cs="Calibri"/>
+        </w:rPr>
+        <w:t xml:space="preserve"> highlighted code snippet below)</w:t>
       </w:r>
       <w:r>
         <w:rPr>
@@ -1697,20 +1975,61 @@
           <w:b/>
           <w:bCs/>
         </w:rPr>
-        <w:t>Header View extension: (Header.view.tsx):</w:t>
-      </w:r>
-      <w:r>
-        <w:rPr>
-          <w:rFonts w:ascii="Calibri" w:hAnsi="Calibri" w:cs="Calibri"/>
-        </w:rPr>
-        <w:t xml:space="preserve"> Check for this file under src/themes</w:t>
-      </w:r>
+        <w:t>Header View extension: (</w:t>
+      </w:r>
+      <w:proofErr w:type="spellStart"/>
+      <w:r>
+        <w:rPr>
+          <w:rFonts w:ascii="Calibri" w:hAnsi="Calibri" w:cs="Calibri"/>
+          <w:b/>
+          <w:bCs/>
+        </w:rPr>
+        <w:t>Header.view.tsx</w:t>
+      </w:r>
+      <w:proofErr w:type="spellEnd"/>
+      <w:r>
+        <w:rPr>
+          <w:rFonts w:ascii="Calibri" w:hAnsi="Calibri" w:cs="Calibri"/>
+          <w:b/>
+          <w:bCs/>
+        </w:rPr>
+        <w:t>):</w:t>
+      </w:r>
+      <w:r>
+        <w:rPr>
+          <w:rFonts w:ascii="Calibri" w:hAnsi="Calibri" w:cs="Calibri"/>
+        </w:rPr>
+        <w:t xml:space="preserve"> Check for this file under </w:t>
+      </w:r>
+      <w:proofErr w:type="spellStart"/>
+      <w:r>
+        <w:rPr>
+          <w:rFonts w:ascii="Calibri" w:hAnsi="Calibri" w:cs="Calibri"/>
+        </w:rPr>
+        <w:t>src</w:t>
+      </w:r>
+      <w:proofErr w:type="spellEnd"/>
+      <w:r>
+        <w:rPr>
+          <w:rFonts w:ascii="Calibri" w:hAnsi="Calibri" w:cs="Calibri"/>
+        </w:rPr>
+        <w:t>/themes</w:t>
+      </w:r>
+      <w:proofErr w:type="gramStart"/>
       <w:r>
         <w:rPr>
           <w:rFonts w:ascii="Calibri" w:hAnsi="Calibri" w:cs="Calibri"/>
           <w:highlight w:val="yellow"/>
         </w:rPr>
-        <w:t>/”customer-theme”/</w:t>
+        <w:t>/”customer</w:t>
+      </w:r>
+      <w:proofErr w:type="gramEnd"/>
+      <w:r>
+        <w:rPr>
+          <w:rFonts w:ascii="Calibri" w:hAnsi="Calibri" w:cs="Calibri"/>
+          <w:highlight w:val="yellow"/>
+        </w:rPr>
+        <w:t>-theme”/</w:t>
       </w:r>
       <w:r>
         <w:rPr>
@@ -1821,29 +2140,108 @@
           <w:bCs/>
           <w:u w:val="single"/>
         </w:rPr>
-        <w:t>Module Styling (scss):</w:t>
+        <w:t>Module Styling (</w:t>
+      </w:r>
+      <w:proofErr w:type="spellStart"/>
+      <w:r>
+        <w:rPr>
+          <w:rFonts w:ascii="Calibri" w:hAnsi="Calibri" w:cs="Calibri"/>
+          <w:b/>
+          <w:bCs/>
+          <w:u w:val="single"/>
+        </w:rPr>
+        <w:t>scss</w:t>
+      </w:r>
+      <w:proofErr w:type="spellEnd"/>
+      <w:r>
+        <w:rPr>
+          <w:rFonts w:ascii="Calibri" w:hAnsi="Calibri" w:cs="Calibri"/>
+          <w:b/>
+          <w:bCs/>
+          <w:u w:val="single"/>
+        </w:rPr>
+        <w:t>):</w:t>
       </w:r>
       <w:r>
         <w:rPr>
           <w:sz w:val="24"/>
           <w:szCs w:val="24"/>
         </w:rPr>
-        <w:t xml:space="preserve"> The css for this module(language-picker.scss) </w:t>
-      </w:r>
+        <w:t xml:space="preserve"> The </w:t>
+      </w:r>
+      <w:proofErr w:type="spellStart"/>
       <w:r>
         <w:rPr>
           <w:sz w:val="24"/>
           <w:szCs w:val="24"/>
         </w:rPr>
-        <w:t>file</w:t>
-      </w:r>
+        <w:t>css</w:t>
+      </w:r>
+      <w:proofErr w:type="spellEnd"/>
       <w:r>
         <w:rPr>
           <w:sz w:val="24"/>
           <w:szCs w:val="24"/>
         </w:rPr>
-        <w:t xml:space="preserve"> should be placed in styles folder for modules css and the reference should be made in index.scss</w:t>
-      </w:r>
+        <w:t xml:space="preserve"> for this module(language-</w:t>
+      </w:r>
+      <w:proofErr w:type="spellStart"/>
+      <w:proofErr w:type="gramStart"/>
+      <w:r>
+        <w:rPr>
+          <w:sz w:val="24"/>
+          <w:szCs w:val="24"/>
+        </w:rPr>
+        <w:t>picker.scss</w:t>
+      </w:r>
+      <w:proofErr w:type="spellEnd"/>
+      <w:proofErr w:type="gramEnd"/>
+      <w:r>
+        <w:rPr>
+          <w:sz w:val="24"/>
+          <w:szCs w:val="24"/>
+        </w:rPr>
+        <w:t xml:space="preserve">) </w:t>
+      </w:r>
+      <w:r>
+        <w:rPr>
+          <w:sz w:val="24"/>
+          <w:szCs w:val="24"/>
+        </w:rPr>
+        <w:t>file</w:t>
+      </w:r>
+      <w:r>
+        <w:rPr>
+          <w:sz w:val="24"/>
+          <w:szCs w:val="24"/>
+        </w:rPr>
+        <w:t xml:space="preserve"> should be placed in styles folder for modules </w:t>
+      </w:r>
+      <w:proofErr w:type="spellStart"/>
+      <w:r>
+        <w:rPr>
+          <w:sz w:val="24"/>
+          <w:szCs w:val="24"/>
+        </w:rPr>
+        <w:t>css</w:t>
+      </w:r>
+      <w:proofErr w:type="spellEnd"/>
+      <w:r>
+        <w:rPr>
+          <w:sz w:val="24"/>
+          <w:szCs w:val="24"/>
+        </w:rPr>
+        <w:t xml:space="preserve"> and the reference should be made in </w:t>
+      </w:r>
+      <w:proofErr w:type="spellStart"/>
+      <w:r>
+        <w:rPr>
+          <w:sz w:val="24"/>
+          <w:szCs w:val="24"/>
+        </w:rPr>
+        <w:t>index.scss</w:t>
+      </w:r>
+      <w:proofErr w:type="spellEnd"/>
       <w:r>
         <w:rPr>
           <w:sz w:val="24"/>
@@ -1887,7 +2285,7 @@
           <v:shape id="_x0000_i1025" type="#_x0000_t75" style="width:103.5pt;height:40.5pt" o:ole="">
             <v:imagedata r:id="rId12" o:title=""/>
           </v:shape>
-          <o:OLEObject Type="Embed" ProgID="Package" ShapeID="_x0000_i1025" DrawAspect="Content" ObjectID="_1704016175" r:id="rId13"/>
+          <o:OLEObject Type="Embed" ProgID="Package" ShapeID="_x0000_i1025" DrawAspect="Content" ObjectID="_1714895887" r:id="rId13"/>
         </w:object>
       </w:r>
     </w:p>
@@ -1920,23 +2318,77 @@
           <w:sz w:val="24"/>
           <w:szCs w:val="24"/>
         </w:rPr>
-        <w:t xml:space="preserve"> The testing can be done by using the homepage mock in the pageMocks folder (</w:t>
-      </w:r>
-      <w:r>
-        <w:rPr>
-          <w:b/>
-          <w:bCs/>
+        <w:t xml:space="preserve"> The testing can be done by using the homepage mock in the </w:t>
+      </w:r>
+      <w:proofErr w:type="spellStart"/>
+      <w:r>
+        <w:rPr>
           <w:sz w:val="24"/>
           <w:szCs w:val="24"/>
         </w:rPr>
-        <w:t xml:space="preserve">homepage.json </w:t>
-      </w:r>
+        <w:t>pageMocks</w:t>
+      </w:r>
+      <w:proofErr w:type="spellEnd"/>
       <w:r>
         <w:rPr>
           <w:sz w:val="24"/>
           <w:szCs w:val="24"/>
         </w:rPr>
-        <w:t xml:space="preserve">) and the code can be rendered locally by hitting the below url </w:t>
+        <w:t xml:space="preserve"> folder (</w:t>
+      </w:r>
+      <w:proofErr w:type="spellStart"/>
+      <w:proofErr w:type="gramStart"/>
+      <w:r>
+        <w:rPr>
+          <w:b/>
+          <w:bCs/>
+          <w:sz w:val="24"/>
+          <w:szCs w:val="24"/>
+        </w:rPr>
+        <w:t>homepage.json</w:t>
+      </w:r>
+      <w:proofErr w:type="spellEnd"/>
+      <w:proofErr w:type="gramEnd"/>
+      <w:r>
+        <w:rPr>
+          <w:b/>
+          <w:bCs/>
+          <w:sz w:val="24"/>
+          <w:szCs w:val="24"/>
+        </w:rPr>
+        <w:t xml:space="preserve"> </w:t>
+      </w:r>
+      <w:r>
+        <w:rPr>
+          <w:sz w:val="24"/>
+          <w:szCs w:val="24"/>
+        </w:rPr>
+        <w:t xml:space="preserve">) and the code can be rendered locally by hitting the </w:t>
+      </w:r>
+      <w:proofErr w:type="gramStart"/>
+      <w:r>
+        <w:rPr>
+          <w:sz w:val="24"/>
+          <w:szCs w:val="24"/>
+        </w:rPr>
+        <w:t xml:space="preserve">below </w:t>
+      </w:r>
+      <w:proofErr w:type="spellStart"/>
+      <w:r>
+        <w:rPr>
+          <w:sz w:val="24"/>
+          <w:szCs w:val="24"/>
+        </w:rPr>
+        <w:t>url</w:t>
+      </w:r>
+      <w:proofErr w:type="spellEnd"/>
+      <w:proofErr w:type="gramEnd"/>
+      <w:r>
+        <w:rPr>
+          <w:sz w:val="24"/>
+          <w:szCs w:val="24"/>
+        </w:rPr>
+        <w:t xml:space="preserve"> </w:t>
       </w:r>
     </w:p>
     <w:p>
@@ -2125,7 +2577,7 @@
 </file>
 
 <file path=word/numbering.xml><?xml version="1.0" encoding="utf-8"?>
-<w:numbering xmlns:wpc="http://schemas.microsoft.com/office/word/2010/wordprocessingCanvas" xmlns:cx="http://schemas.microsoft.com/office/drawing/2014/chartex" xmlns:cx1="http://schemas.microsoft.com/office/drawing/2015/9/8/chartex" xmlns:cx2="http://schemas.microsoft.com/office/drawing/2015/10/21/chartex" xmlns:cx3="http://schemas.microsoft.com/office/drawing/2016/5/9/chartex" xmlns:cx4="http://schemas.microsoft.com/office/drawing/2016/5/10/chartex" xmlns:cx5="http://schemas.microsoft.com/office/drawing/2016/5/11/chartex" xmlns:cx6="http://schemas.microsoft.com/office/drawing/2016/5/12/chartex" xmlns:cx7="http://schemas.microsoft.com/office/drawing/2016/5/13/chartex" xmlns:cx8="http://schemas.microsoft.com/office/drawing/2016/5/14/chartex" xmlns:mc="http://schemas.openxmlformats.org/markup-compatibility/2006" xmlns:aink="http://schemas.microsoft.com/office/drawing/2016/ink" xmlns:am3d="http://schemas.microsoft.com/office/drawing/2017/model3d" xmlns:o="urn:schemas-microsoft-com:office:office" xmlns:r="http://schemas.openxmlformats.org/officeDocument/2006/relationships" xmlns:m="http://schemas.openxmlformats.org/officeDocument/2006/math" xmlns:v="urn:schemas-microsoft-com:vml" xmlns:wp14="http://schemas.microsoft.com/office/word/2010/wordprocessingDrawing" xmlns:wp="http://schemas.openxmlformats.org/drawingml/2006/wordprocessingDrawing" xmlns:w10="urn:schemas-microsoft-com:office:word" xmlns:w="http://schemas.openxmlformats.org/wordprocessingml/2006/main" xmlns:w14="http://schemas.microsoft.com/office/word/2010/wordml" xmlns:w15="http://schemas.microsoft.com/office/word/2012/wordml" xmlns:w16cex="http://schemas.microsoft.com/office/word/2018/wordml/cex" xmlns:w16cid="http://schemas.microsoft.com/office/word/2016/wordml/cid" xmlns:w16="http://schemas.microsoft.com/office/word/2018/wordml" xmlns:w16sdtdh="http://schemas.microsoft.com/office/word/2020/wordml/sdtdatahash" xmlns:w16se="http://schemas.microsoft.com/office/word/2015/wordml/symex" xmlns:wpg="http://schemas.microsoft.com/office/word/2010/wordprocessingGroup" xmlns:wpi="http://schemas.microsoft.com/office/word/2010/wordprocessingInk" xmlns:wne="http://schemas.microsoft.com/office/word/2006/wordml" xmlns:wps="http://schemas.microsoft.com/office/word/2010/wordprocessingShape" mc:Ignorable="w14 w15 w16se w16cid w16 w16cex w16sdtdh wp14">
+<w:numbering xmlns:wpc="http://schemas.microsoft.com/office/word/2010/wordprocessingCanvas" xmlns:cx="http://schemas.microsoft.com/office/drawing/2014/chartex" xmlns:cx1="http://schemas.microsoft.com/office/drawing/2015/9/8/chartex" xmlns:cx2="http://schemas.microsoft.com/office/drawing/2015/10/21/chartex" xmlns:cx3="http://schemas.microsoft.com/office/drawing/2016/5/9/chartex" xmlns:cx4="http://schemas.microsoft.com/office/drawing/2016/5/10/chartex" xmlns:cx5="http://schemas.microsoft.com/office/drawing/2016/5/11/chartex" xmlns:cx6="http://schemas.microsoft.com/office/drawing/2016/5/12/chartex" xmlns:cx7="http://schemas.microsoft.com/office/drawing/2016/5/13/chartex" xmlns:cx8="http://schemas.microsoft.com/office/drawing/2016/5/14/chartex" xmlns:mc="http://schemas.openxmlformats.org/markup-compatibility/2006" xmlns:aink="http://schemas.microsoft.com/office/drawing/2016/ink" xmlns:am3d="http://schemas.microsoft.com/office/drawing/2017/model3d" xmlns:o="urn:schemas-microsoft-com:office:office" xmlns:oel="http://schemas.microsoft.com/office/2019/extlst" xmlns:r="http://schemas.openxmlformats.org/officeDocument/2006/relationships" xmlns:m="http://schemas.openxmlformats.org/officeDocument/2006/math" xmlns:v="urn:schemas-microsoft-com:vml" xmlns:wp14="http://schemas.microsoft.com/office/word/2010/wordprocessingDrawing" xmlns:wp="http://schemas.openxmlformats.org/drawingml/2006/wordprocessingDrawing" xmlns:w10="urn:schemas-microsoft-com:office:word" xmlns:w="http://schemas.openxmlformats.org/wordprocessingml/2006/main" xmlns:w14="http://schemas.microsoft.com/office/word/2010/wordml" xmlns:w15="http://schemas.microsoft.com/office/word/2012/wordml" xmlns:w16cex="http://schemas.microsoft.com/office/word/2018/wordml/cex" xmlns:w16cid="http://schemas.microsoft.com/office/word/2016/wordml/cid" xmlns:w16="http://schemas.microsoft.com/office/word/2018/wordml" xmlns:w16sdtdh="http://schemas.microsoft.com/office/word/2020/wordml/sdtdatahash" xmlns:w16se="http://schemas.microsoft.com/office/word/2015/wordml/symex" xmlns:wpg="http://schemas.microsoft.com/office/word/2010/wordprocessingGroup" xmlns:wpi="http://schemas.microsoft.com/office/word/2010/wordprocessingInk" xmlns:wne="http://schemas.microsoft.com/office/word/2006/wordml" xmlns:wps="http://schemas.microsoft.com/office/word/2010/wordprocessingShape" mc:Ignorable="w14 w15 w16se w16cid w16 w16cex w16sdtdh wp14">
   <w:abstractNum w:abstractNumId="0" w15:restartNumberingAfterBreak="0">
     <w:nsid w:val="01886EC1"/>
     <w:multiLevelType w:val="hybridMultilevel"/>
@@ -3446,13 +3898,13 @@
       </w:pPr>
     </w:lvl>
   </w:abstractNum>
-  <w:num w:numId="1">
+  <w:num w:numId="1" w16cid:durableId="1927377513">
     <w:abstractNumId w:val="5"/>
   </w:num>
-  <w:num w:numId="2">
+  <w:num w:numId="2" w16cid:durableId="559829652">
     <w:abstractNumId w:val="7"/>
   </w:num>
-  <w:num w:numId="3">
+  <w:num w:numId="3" w16cid:durableId="1188981445">
     <w:abstractNumId w:val="12"/>
     <w:lvlOverride w:ilvl="0">
       <w:startOverride w:val="1"/>
@@ -3482,7 +3934,7 @@
       <w:startOverride w:val="1"/>
     </w:lvlOverride>
   </w:num>
-  <w:num w:numId="4">
+  <w:num w:numId="4" w16cid:durableId="563764226">
     <w:abstractNumId w:val="3"/>
     <w:lvlOverride w:ilvl="0"/>
     <w:lvlOverride w:ilvl="1">
@@ -3510,34 +3962,34 @@
       <w:startOverride w:val="1"/>
     </w:lvlOverride>
   </w:num>
-  <w:num w:numId="5">
+  <w:num w:numId="5" w16cid:durableId="1698971319">
     <w:abstractNumId w:val="11"/>
   </w:num>
-  <w:num w:numId="6">
+  <w:num w:numId="6" w16cid:durableId="1715616702">
     <w:abstractNumId w:val="4"/>
   </w:num>
-  <w:num w:numId="7">
+  <w:num w:numId="7" w16cid:durableId="65999272">
     <w:abstractNumId w:val="9"/>
   </w:num>
-  <w:num w:numId="8">
+  <w:num w:numId="8" w16cid:durableId="1646859175">
     <w:abstractNumId w:val="1"/>
   </w:num>
-  <w:num w:numId="9">
+  <w:num w:numId="9" w16cid:durableId="1465545054">
     <w:abstractNumId w:val="8"/>
   </w:num>
-  <w:num w:numId="10">
+  <w:num w:numId="10" w16cid:durableId="1474369638">
     <w:abstractNumId w:val="3"/>
   </w:num>
-  <w:num w:numId="11">
+  <w:num w:numId="11" w16cid:durableId="1533809986">
     <w:abstractNumId w:val="10"/>
   </w:num>
-  <w:num w:numId="12">
+  <w:num w:numId="12" w16cid:durableId="882716486">
     <w:abstractNumId w:val="0"/>
   </w:num>
-  <w:num w:numId="13">
+  <w:num w:numId="13" w16cid:durableId="435487851">
     <w:abstractNumId w:val="6"/>
   </w:num>
-  <w:num w:numId="14">
+  <w:num w:numId="14" w16cid:durableId="548227572">
     <w:abstractNumId w:val="2"/>
   </w:num>
 </w:numbering>
@@ -4321,21 +4773,6 @@
 </file>
 
 <file path=customXml/item1.xml><?xml version="1.0" encoding="utf-8"?>
-<p:properties xmlns:p="http://schemas.microsoft.com/office/2006/metadata/properties" xmlns:xsi="http://www.w3.org/2001/XMLSchema-instance" xmlns:pc="http://schemas.microsoft.com/office/infopath/2007/PartnerControls">
-  <documentManagement/>
-</p:properties>
-</file>
-
-<file path=customXml/item2.xml><?xml version="1.0" encoding="utf-8"?>
-<?mso-contentType ?>
-<FormTemplates xmlns="http://schemas.microsoft.com/sharepoint/v3/contenttype/forms">
-  <Display>DocumentLibraryForm</Display>
-  <Edit>DocumentLibraryForm</Edit>
-  <New>DocumentLibraryForm</New>
-</FormTemplates>
-</file>
-
-<file path=customXml/item3.xml><?xml version="1.0" encoding="utf-8"?>
 <ct:contentTypeSchema xmlns:ct="http://schemas.microsoft.com/office/2006/metadata/contentType" xmlns:ma="http://schemas.microsoft.com/office/2006/metadata/properties/metaAttributes" ct:_="" ma:_="" ma:contentTypeName="Document" ma:contentTypeID="0x010100EE637856B3AE3B44A9A0D39290785C3A" ma:contentTypeVersion="6" ma:contentTypeDescription="Create a new document." ma:contentTypeScope="" ma:versionID="2d9dd8e75680b887e70f6241a94d822f">
   <xsd:schema xmlns:xsd="http://www.w3.org/2001/XMLSchema" xmlns:xs="http://www.w3.org/2001/XMLSchema" xmlns:p="http://schemas.microsoft.com/office/2006/metadata/properties" xmlns:ns2="b378c9bf-3dd2-402c-891f-8ce8729b5c74" xmlns:ns3="242bc113-138e-479d-9129-f7a8dfb50dff" targetNamespace="http://schemas.microsoft.com/office/2006/metadata/properties" ma:root="true" ma:fieldsID="f89750f249d85aa16be267daca1f34ac" ns2:_="" ns3:_="">
     <xsd:import namespace="b378c9bf-3dd2-402c-891f-8ce8729b5c74"/>
@@ -4514,24 +4951,22 @@
 </ct:contentTypeSchema>
 </file>
 
-<file path=customXml/itemProps1.xml><?xml version="1.0" encoding="utf-8"?>
-<ds:datastoreItem xmlns:ds="http://schemas.openxmlformats.org/officeDocument/2006/customXml" ds:itemID="{E4632E4C-0153-482B-9F90-90C21DFC3F76}">
-  <ds:schemaRefs>
-    <ds:schemaRef ds:uri="http://schemas.microsoft.com/office/2006/metadata/properties"/>
-    <ds:schemaRef ds:uri="http://schemas.microsoft.com/office/infopath/2007/PartnerControls"/>
-  </ds:schemaRefs>
-</ds:datastoreItem>
+<file path=customXml/item2.xml><?xml version="1.0" encoding="utf-8"?>
+<?mso-contentType ?>
+<FormTemplates xmlns="http://schemas.microsoft.com/sharepoint/v3/contenttype/forms">
+  <Display>DocumentLibraryForm</Display>
+  <Edit>DocumentLibraryForm</Edit>
+  <New>DocumentLibraryForm</New>
+</FormTemplates>
 </file>
 
-<file path=customXml/itemProps2.xml><?xml version="1.0" encoding="utf-8"?>
-<ds:datastoreItem xmlns:ds="http://schemas.openxmlformats.org/officeDocument/2006/customXml" ds:itemID="{3DA5916F-5F92-4183-B4DD-8FAA78546147}">
-  <ds:schemaRefs>
-    <ds:schemaRef ds:uri="http://schemas.microsoft.com/sharepoint/v3/contenttype/forms"/>
-  </ds:schemaRefs>
-</ds:datastoreItem>
+<file path=customXml/item3.xml><?xml version="1.0" encoding="utf-8"?>
+<p:properties xmlns:p="http://schemas.microsoft.com/office/2006/metadata/properties" xmlns:xsi="http://www.w3.org/2001/XMLSchema-instance" xmlns:pc="http://schemas.microsoft.com/office/infopath/2007/PartnerControls">
+  <documentManagement/>
+</p:properties>
 </file>
 
-<file path=customXml/itemProps3.xml><?xml version="1.0" encoding="utf-8"?>
+<file path=customXml/itemProps1.xml><?xml version="1.0" encoding="utf-8"?>
 <ds:datastoreItem xmlns:ds="http://schemas.openxmlformats.org/officeDocument/2006/customXml" ds:itemID="{E50B0D3B-0A14-49D6-AD56-61CEAACEF434}">
   <ds:schemaRefs>
     <ds:schemaRef ds:uri="http://schemas.microsoft.com/office/2006/metadata/contentType"/>
@@ -4550,6 +4985,23 @@
 </ds:datastoreItem>
 </file>
 
+<file path=customXml/itemProps2.xml><?xml version="1.0" encoding="utf-8"?>
+<ds:datastoreItem xmlns:ds="http://schemas.openxmlformats.org/officeDocument/2006/customXml" ds:itemID="{3DA5916F-5F92-4183-B4DD-8FAA78546147}">
+  <ds:schemaRefs>
+    <ds:schemaRef ds:uri="http://schemas.microsoft.com/sharepoint/v3/contenttype/forms"/>
+  </ds:schemaRefs>
+</ds:datastoreItem>
+</file>
+
+<file path=customXml/itemProps3.xml><?xml version="1.0" encoding="utf-8"?>
+<ds:datastoreItem xmlns:ds="http://schemas.openxmlformats.org/officeDocument/2006/customXml" ds:itemID="{E4632E4C-0153-482B-9F90-90C21DFC3F76}">
+  <ds:schemaRefs>
+    <ds:schemaRef ds:uri="http://schemas.microsoft.com/office/2006/metadata/properties"/>
+    <ds:schemaRef ds:uri="http://schemas.microsoft.com/office/infopath/2007/PartnerControls"/>
+  </ds:schemaRefs>
+</ds:datastoreItem>
+</file>
+
 <file path=docMetadata/LabelInfo.xml><?xml version="1.0" encoding="utf-8"?>
 <clbl:labelList xmlns:clbl="http://schemas.microsoft.com/office/2020/mipLabelMetadata">
   <clbl:label id="{f42aa342-8706-4288-bd11-ebb85995028c}" enabled="1" method="Standard" siteId="{72f988bf-86f1-41af-91ab-2d7cd011db47}" contentBits="0" removed="0"/>

</xml_diff>